<commit_message>
New Resume+ Updated files
</commit_message>
<xml_diff>
--- a/Resume_ ShreyasDange.docx
+++ b/Resume_ ShreyasDange.docx
@@ -214,6 +214,7 @@
           <w:szCs w:val="22"/>
         </w:rPr>
       </w:pPr>
+      <w:proofErr w:type="gramStart"/>
       <w:r>
         <w:rPr>
           <w:rFonts w:asciiTheme="majorHAnsi" w:hAnsiTheme="majorHAnsi"/>
@@ -232,6 +233,7 @@
         </w:rPr>
         <w:t>.</w:t>
       </w:r>
+      <w:proofErr w:type="gramEnd"/>
     </w:p>
     <w:p>
       <w:pPr>
@@ -391,7 +393,7 @@
           <w:sz w:val="22"/>
           <w:szCs w:val="22"/>
         </w:rPr>
-        <w:t xml:space="preserve"> </w:t>
+        <w:t xml:space="preserve">+ </w:t>
       </w:r>
       <w:r>
         <w:rPr>
@@ -796,7 +798,25 @@
           <w:sz w:val="22"/>
           <w:szCs w:val="22"/>
         </w:rPr>
-        <w:t>Strong communication and interpersonal skills backed by sound analytical, technical and leadership skills. A team player as well as a self-starter with the ability to manage multiple assignments.</w:t>
+        <w:t xml:space="preserve">Strong communication and interpersonal skills backed by sound analytical, technical and </w:t>
+      </w:r>
+      <w:proofErr w:type="gramStart"/>
+      <w:r>
+        <w:rPr>
+          <w:rFonts w:asciiTheme="minorHAnsi" w:eastAsia="Batang" w:hAnsiTheme="minorHAnsi" w:cstheme="minorHAnsi"/>
+          <w:sz w:val="22"/>
+          <w:szCs w:val="22"/>
+        </w:rPr>
+        <w:t>leadership</w:t>
+      </w:r>
+      <w:proofErr w:type="gramEnd"/>
+      <w:r>
+        <w:rPr>
+          <w:rFonts w:asciiTheme="minorHAnsi" w:eastAsia="Batang" w:hAnsiTheme="minorHAnsi" w:cstheme="minorHAnsi"/>
+          <w:sz w:val="22"/>
+          <w:szCs w:val="22"/>
+        </w:rPr>
+        <w:t xml:space="preserve"> skills. A team player as well as a self-starter with the ability to manage multiple assignments.</w:t>
       </w:r>
     </w:p>
     <w:p>
@@ -1034,15 +1054,33 @@
           <w:sz w:val="22"/>
           <w:szCs w:val="22"/>
         </w:rPr>
-        <w:t>JAX-RS</w:t>
-      </w:r>
-      <w:r>
-        <w:rPr>
-          <w:rFonts w:ascii="Calibri" w:eastAsia="Batang" w:hAnsi="Calibri"/>
-          <w:sz w:val="22"/>
-          <w:szCs w:val="22"/>
-        </w:rPr>
-        <w:t>(Jersey), JAX-</w:t>
+        <w:t>JAX-</w:t>
+      </w:r>
+      <w:proofErr w:type="gramStart"/>
+      <w:r>
+        <w:rPr>
+          <w:rFonts w:ascii="Calibri" w:eastAsia="Batang" w:hAnsi="Calibri"/>
+          <w:sz w:val="22"/>
+          <w:szCs w:val="22"/>
+        </w:rPr>
+        <w:t>RS</w:t>
+      </w:r>
+      <w:r>
+        <w:rPr>
+          <w:rFonts w:ascii="Calibri" w:eastAsia="Batang" w:hAnsi="Calibri"/>
+          <w:sz w:val="22"/>
+          <w:szCs w:val="22"/>
+        </w:rPr>
+        <w:t>(</w:t>
+      </w:r>
+      <w:proofErr w:type="gramEnd"/>
+      <w:r>
+        <w:rPr>
+          <w:rFonts w:ascii="Calibri" w:eastAsia="Batang" w:hAnsi="Calibri"/>
+          <w:sz w:val="22"/>
+          <w:szCs w:val="22"/>
+        </w:rPr>
+        <w:t>Jersey), JAX-</w:t>
       </w:r>
       <w:r>
         <w:rPr>
@@ -1147,12 +1185,27 @@
           <w:szCs w:val="22"/>
         </w:rPr>
         <w:t>, Log4j</w:t>
+      </w:r>
+      <w:r>
+        <w:rPr>
+          <w:rFonts w:ascii="Calibri" w:eastAsia="Batang" w:hAnsi="Calibri"/>
+          <w:sz w:val="22"/>
+          <w:szCs w:val="22"/>
+        </w:rPr>
+        <w:t>, JBehave</w:t>
+      </w:r>
+      <w:r>
+        <w:rPr>
+          <w:rFonts w:ascii="Calibri" w:eastAsia="Batang" w:hAnsi="Calibri"/>
+          <w:sz w:val="22"/>
+          <w:szCs w:val="22"/>
+        </w:rPr>
+        <w:t>, XML, XSD</w:t>
       </w:r>
     </w:p>
     <w:p>
       <w:pPr>
         <w:pStyle w:val="Default"/>
-        <w:ind w:left="1440" w:hanging="1440"/>
         <w:rPr>
           <w:rFonts w:ascii="Calibri" w:hAnsi="Calibri" w:cs="Calibri"/>
         </w:rPr>
@@ -1165,7 +1218,7 @@
           <w:sz w:val="22"/>
           <w:szCs w:val="22"/>
         </w:rPr>
-        <w:t>Frameworks</w:t>
+        <w:t xml:space="preserve">Frameworks                                                 </w:t>
       </w:r>
       <w:r>
         <w:rPr>
@@ -1175,39 +1228,34 @@
           <w:sz w:val="22"/>
           <w:szCs w:val="22"/>
         </w:rPr>
-        <w:tab/>
-      </w:r>
-      <w:r>
-        <w:rPr>
-          <w:rFonts w:ascii="Calibri" w:eastAsia="Batang" w:hAnsi="Calibri"/>
-          <w:b/>
+        <w:t xml:space="preserve">:   </w:t>
+      </w:r>
+      <w:r>
+        <w:rPr>
+          <w:rFonts w:ascii="Calibri" w:eastAsia="Batang" w:hAnsi="Calibri"/>
           <w:bCs/>
           <w:sz w:val="22"/>
           <w:szCs w:val="22"/>
         </w:rPr>
-        <w:tab/>
-        <w:t xml:space="preserve">           </w:t>
-      </w:r>
-      <w:r>
-        <w:rPr>
-          <w:rFonts w:ascii="Calibri" w:eastAsia="Batang" w:hAnsi="Calibri"/>
-          <w:b/>
+        <w:t>Hibernate</w:t>
+      </w:r>
+      <w:r>
+        <w:rPr>
+          <w:rFonts w:ascii="Calibri" w:eastAsia="Batang" w:hAnsi="Calibri"/>
           <w:bCs/>
           <w:sz w:val="22"/>
           <w:szCs w:val="22"/>
         </w:rPr>
-        <w:tab/>
-      </w:r>
-      <w:r>
-        <w:rPr>
-          <w:rFonts w:ascii="Calibri" w:eastAsia="Batang" w:hAnsi="Calibri"/>
-          <w:b/>
+        <w:t xml:space="preserve">, </w:t>
+      </w:r>
+      <w:r>
+        <w:rPr>
+          <w:rFonts w:ascii="Calibri" w:eastAsia="Batang" w:hAnsi="Calibri"/>
           <w:bCs/>
           <w:sz w:val="22"/>
           <w:szCs w:val="22"/>
         </w:rPr>
-        <w:tab/>
-        <w:t xml:space="preserve">:   </w:t>
+        <w:t xml:space="preserve">spring, </w:t>
       </w:r>
       <w:r>
         <w:rPr>
@@ -1216,7 +1264,7 @@
           <w:sz w:val="22"/>
           <w:szCs w:val="22"/>
         </w:rPr>
-        <w:t>Hibernate</w:t>
+        <w:t>spring</w:t>
       </w:r>
       <w:r>
         <w:rPr>
@@ -1225,7 +1273,7 @@
           <w:sz w:val="22"/>
           <w:szCs w:val="22"/>
         </w:rPr>
-        <w:t xml:space="preserve">, </w:t>
+        <w:t xml:space="preserve"> </w:t>
       </w:r>
       <w:r>
         <w:rPr>
@@ -1234,70 +1282,7 @@
           <w:sz w:val="22"/>
           <w:szCs w:val="22"/>
         </w:rPr>
-        <w:t>spring</w:t>
-      </w:r>
-      <w:r>
-        <w:rPr>
-          <w:rFonts w:ascii="Calibri" w:eastAsia="Batang" w:hAnsi="Calibri"/>
-          <w:bCs/>
-          <w:sz w:val="22"/>
-          <w:szCs w:val="22"/>
-        </w:rPr>
-        <w:t xml:space="preserve"> (</w:t>
-      </w:r>
-      <w:r>
-        <w:rPr>
-          <w:rFonts w:ascii="Calibri" w:eastAsia="Batang" w:hAnsi="Calibri"/>
-          <w:bCs/>
-          <w:sz w:val="22"/>
-          <w:szCs w:val="22"/>
-        </w:rPr>
-        <w:t xml:space="preserve">Core, IOC, MVC, </w:t>
-      </w:r>
-      <w:r>
-        <w:rPr>
-          <w:rFonts w:ascii="Calibri" w:eastAsia="Batang" w:hAnsi="Calibri"/>
-          <w:bCs/>
-          <w:sz w:val="22"/>
-          <w:szCs w:val="22"/>
-        </w:rPr>
-        <w:t>and AOP</w:t>
-      </w:r>
-      <w:r>
-        <w:rPr>
-          <w:rFonts w:ascii="Calibri" w:eastAsia="Batang" w:hAnsi="Calibri"/>
-          <w:bCs/>
-          <w:sz w:val="22"/>
-          <w:szCs w:val="22"/>
-        </w:rPr>
-        <w:t xml:space="preserve">), </w:t>
-      </w:r>
-      <w:r>
-        <w:rPr>
-          <w:rFonts w:ascii="Calibri" w:eastAsia="Batang" w:hAnsi="Calibri"/>
-          <w:bCs/>
-          <w:sz w:val="22"/>
-          <w:szCs w:val="22"/>
-        </w:rPr>
-        <w:t>spring</w:t>
-      </w:r>
-      <w:r>
-        <w:rPr>
-          <w:rFonts w:ascii="Calibri" w:eastAsia="Batang" w:hAnsi="Calibri"/>
-          <w:bCs/>
-          <w:sz w:val="22"/>
-          <w:szCs w:val="22"/>
-        </w:rPr>
-        <w:t xml:space="preserve"> boo</w:t>
-      </w:r>
-      <w:r>
-        <w:rPr>
-          <w:rFonts w:ascii="Calibri" w:eastAsia="Batang" w:hAnsi="Calibri"/>
-          <w:bCs/>
-          <w:sz w:val="22"/>
-          <w:szCs w:val="22"/>
-        </w:rPr>
-        <w:t>t</w:t>
+        <w:t>boot, Apache Camel</w:t>
       </w:r>
     </w:p>
     <w:p>
@@ -1374,7 +1359,15 @@
           <w:sz w:val="22"/>
           <w:szCs w:val="22"/>
         </w:rPr>
-        <w:t xml:space="preserve">NetBeans, </w:t>
+        <w:t>Net Beans</w:t>
+      </w:r>
+      <w:r>
+        <w:rPr>
+          <w:rFonts w:ascii="Calibri" w:eastAsia="Batang" w:hAnsi="Calibri"/>
+          <w:sz w:val="22"/>
+          <w:szCs w:val="22"/>
+        </w:rPr>
+        <w:t xml:space="preserve">, </w:t>
       </w:r>
       <w:r>
         <w:rPr>
@@ -1384,13 +1377,23 @@
         </w:rPr>
         <w:t xml:space="preserve">Eclipse, </w:t>
       </w:r>
-      <w:r>
-        <w:rPr>
-          <w:rFonts w:ascii="Calibri" w:eastAsia="Batang" w:hAnsi="Calibri"/>
-          <w:sz w:val="22"/>
-          <w:szCs w:val="22"/>
-        </w:rPr>
-        <w:t xml:space="preserve">IntelliJ Idea, </w:t>
+      <w:proofErr w:type="spellStart"/>
+      <w:r>
+        <w:rPr>
+          <w:rFonts w:ascii="Calibri" w:eastAsia="Batang" w:hAnsi="Calibri"/>
+          <w:sz w:val="22"/>
+          <w:szCs w:val="22"/>
+        </w:rPr>
+        <w:t>IntelliJ</w:t>
+      </w:r>
+      <w:proofErr w:type="spellEnd"/>
+      <w:r>
+        <w:rPr>
+          <w:rFonts w:ascii="Calibri" w:eastAsia="Batang" w:hAnsi="Calibri"/>
+          <w:sz w:val="22"/>
+          <w:szCs w:val="22"/>
+        </w:rPr>
+        <w:t xml:space="preserve"> Idea, </w:t>
       </w:r>
       <w:r>
         <w:rPr>
@@ -1491,7 +1494,15 @@
           <w:sz w:val="22"/>
           <w:szCs w:val="22"/>
         </w:rPr>
-        <w:t>Tomcat 7.0, JBoss</w:t>
+        <w:t>Tomcat 7.0</w:t>
+      </w:r>
+      <w:r>
+        <w:rPr>
+          <w:rFonts w:ascii="Calibri" w:eastAsia="Batang" w:hAnsi="Calibri"/>
+          <w:sz w:val="22"/>
+          <w:szCs w:val="22"/>
+        </w:rPr>
+        <w:t>, Weblogic</w:t>
       </w:r>
     </w:p>
     <w:p>
@@ -1721,6 +1732,16 @@
         </w:rPr>
         <w:t>, Soap UI, HP QC, Postman</w:t>
       </w:r>
+      <w:r>
+        <w:rPr>
+          <w:rFonts w:ascii="Calibri" w:eastAsia="Batang" w:hAnsi="Calibri"/>
+          <w:sz w:val="22"/>
+          <w:szCs w:val="22"/>
+        </w:rPr>
+        <w:t>, JIRA, SonarQube</w:t>
+      </w:r>
+      <w:bookmarkStart w:id="0" w:name="_GoBack"/>
+      <w:bookmarkEnd w:id="0"/>
     </w:p>
     <w:p>
       <w:pPr>
@@ -2339,6 +2360,406 @@
     <w:p>
       <w:pPr>
         <w:spacing w:line="276" w:lineRule="auto"/>
+        <w:jc w:val="both"/>
+        <w:rPr>
+          <w:rFonts w:eastAsia="Batang"/>
+          <w:b/>
+          <w:sz w:val="22"/>
+          <w:szCs w:val="22"/>
+        </w:rPr>
+      </w:pPr>
+      <w:r>
+        <w:rPr>
+          <w:rFonts w:eastAsia="Batang"/>
+          <w:b/>
+          <w:sz w:val="22"/>
+          <w:szCs w:val="22"/>
+        </w:rPr>
+        <w:t>Project Name</w:t>
+      </w:r>
+      <w:r>
+        <w:rPr>
+          <w:rFonts w:eastAsia="Batang"/>
+          <w:b/>
+          <w:sz w:val="22"/>
+          <w:szCs w:val="22"/>
+        </w:rPr>
+        <w:tab/>
+        <w:t xml:space="preserve">: </w:t>
+      </w:r>
+      <w:r>
+        <w:rPr>
+          <w:rFonts w:eastAsia="Batang"/>
+          <w:b/>
+          <w:sz w:val="22"/>
+          <w:szCs w:val="22"/>
+        </w:rPr>
+        <w:t>Zapp</w:t>
+      </w:r>
+      <w:r>
+        <w:rPr>
+          <w:rFonts w:eastAsia="Batang"/>
+          <w:b/>
+          <w:sz w:val="22"/>
+          <w:szCs w:val="22"/>
+        </w:rPr>
+        <w:t xml:space="preserve"> (</w:t>
+      </w:r>
+      <w:r>
+        <w:rPr>
+          <w:rFonts w:eastAsia="Batang"/>
+          <w:b/>
+          <w:sz w:val="22"/>
+          <w:szCs w:val="22"/>
+        </w:rPr>
+        <w:t>Automated Clearing and Settlement House</w:t>
+      </w:r>
+      <w:r>
+        <w:rPr>
+          <w:rFonts w:eastAsia="Batang"/>
+          <w:b/>
+          <w:sz w:val="22"/>
+          <w:szCs w:val="22"/>
+        </w:rPr>
+        <w:t>)</w:t>
+      </w:r>
+    </w:p>
+    <w:p>
+      <w:pPr>
+        <w:spacing w:line="276" w:lineRule="auto"/>
+        <w:jc w:val="both"/>
+        <w:rPr>
+          <w:rFonts w:eastAsia="Batang"/>
+          <w:sz w:val="22"/>
+          <w:szCs w:val="22"/>
+        </w:rPr>
+      </w:pPr>
+      <w:r>
+        <w:rPr>
+          <w:rFonts w:eastAsia="Batang"/>
+          <w:b/>
+          <w:sz w:val="22"/>
+          <w:szCs w:val="22"/>
+        </w:rPr>
+        <w:t>Client</w:t>
+      </w:r>
+      <w:r>
+        <w:rPr>
+          <w:rFonts w:eastAsia="Batang"/>
+          <w:sz w:val="22"/>
+          <w:szCs w:val="22"/>
+        </w:rPr>
+        <w:tab/>
+        <w:t>: One of the</w:t>
+      </w:r>
+      <w:r>
+        <w:rPr>
+          <w:rFonts w:eastAsia="Batang"/>
+          <w:sz w:val="22"/>
+          <w:szCs w:val="22"/>
+        </w:rPr>
+        <w:t xml:space="preserve"> l</w:t>
+      </w:r>
+      <w:r>
+        <w:rPr>
+          <w:rFonts w:eastAsia="Batang"/>
+          <w:sz w:val="22"/>
+          <w:szCs w:val="22"/>
+        </w:rPr>
+        <w:t>eadi</w:t>
+      </w:r>
+      <w:r>
+        <w:rPr>
+          <w:rFonts w:eastAsia="Batang"/>
+          <w:sz w:val="22"/>
+          <w:szCs w:val="22"/>
+        </w:rPr>
+        <w:t xml:space="preserve">ng global payments &amp; </w:t>
+      </w:r>
+      <w:r>
+        <w:rPr>
+          <w:rFonts w:eastAsia="Batang"/>
+          <w:sz w:val="22"/>
+          <w:szCs w:val="22"/>
+        </w:rPr>
+        <w:t>Technology Company</w:t>
+      </w:r>
+      <w:r>
+        <w:rPr>
+          <w:rFonts w:eastAsia="Batang"/>
+          <w:sz w:val="22"/>
+          <w:szCs w:val="22"/>
+        </w:rPr>
+        <w:t xml:space="preserve"> that connects consumers, businesses, merchants, issuers &amp; governments around the world.</w:t>
+      </w:r>
+    </w:p>
+    <w:p>
+      <w:pPr>
+        <w:spacing w:line="276" w:lineRule="auto"/>
+        <w:jc w:val="both"/>
+        <w:rPr>
+          <w:rFonts w:eastAsia="Batang"/>
+          <w:sz w:val="22"/>
+          <w:szCs w:val="22"/>
+        </w:rPr>
+      </w:pPr>
+      <w:r>
+        <w:rPr>
+          <w:rFonts w:eastAsia="Batang"/>
+          <w:b/>
+          <w:sz w:val="22"/>
+          <w:szCs w:val="22"/>
+        </w:rPr>
+        <w:t>Duration</w:t>
+      </w:r>
+      <w:r>
+        <w:rPr>
+          <w:rFonts w:eastAsia="Batang"/>
+          <w:sz w:val="22"/>
+          <w:szCs w:val="22"/>
+        </w:rPr>
+        <w:tab/>
+        <w:t xml:space="preserve">: </w:t>
+      </w:r>
+      <w:r>
+        <w:rPr>
+          <w:rFonts w:eastAsia="Batang"/>
+          <w:sz w:val="22"/>
+          <w:szCs w:val="22"/>
+        </w:rPr>
+        <w:t>January, 2018</w:t>
+      </w:r>
+      <w:r>
+        <w:rPr>
+          <w:rFonts w:eastAsia="Batang"/>
+          <w:sz w:val="22"/>
+          <w:szCs w:val="22"/>
+        </w:rPr>
+        <w:t xml:space="preserve"> to Present</w:t>
+      </w:r>
+    </w:p>
+    <w:p>
+      <w:pPr>
+        <w:spacing w:line="276" w:lineRule="auto"/>
+        <w:ind w:left="1440" w:hanging="1440"/>
+        <w:jc w:val="both"/>
+        <w:rPr>
+          <w:rFonts w:eastAsia="Batang"/>
+          <w:sz w:val="22"/>
+          <w:szCs w:val="22"/>
+        </w:rPr>
+      </w:pPr>
+      <w:r>
+        <w:rPr>
+          <w:rFonts w:eastAsia="Batang"/>
+          <w:b/>
+          <w:sz w:val="22"/>
+          <w:szCs w:val="22"/>
+        </w:rPr>
+        <w:t>Technologies</w:t>
+      </w:r>
+      <w:r>
+        <w:rPr>
+          <w:rFonts w:eastAsia="Batang"/>
+          <w:sz w:val="22"/>
+          <w:szCs w:val="22"/>
+        </w:rPr>
+        <w:tab/>
+        <w:t>: Core Java, s</w:t>
+      </w:r>
+      <w:r>
+        <w:rPr>
+          <w:rFonts w:eastAsia="Batang"/>
+          <w:sz w:val="22"/>
+          <w:szCs w:val="22"/>
+        </w:rPr>
+        <w:t xml:space="preserve">pring, </w:t>
+      </w:r>
+      <w:r>
+        <w:rPr>
+          <w:rFonts w:eastAsia="Batang"/>
+          <w:sz w:val="22"/>
+          <w:szCs w:val="22"/>
+        </w:rPr>
+        <w:t xml:space="preserve">Hibernate, </w:t>
+      </w:r>
+      <w:r>
+        <w:rPr>
+          <w:rFonts w:eastAsia="Batang"/>
+          <w:sz w:val="22"/>
+          <w:szCs w:val="22"/>
+        </w:rPr>
+        <w:t xml:space="preserve">Maven, </w:t>
+      </w:r>
+      <w:r>
+        <w:rPr>
+          <w:rFonts w:eastAsia="Batang"/>
+          <w:sz w:val="22"/>
+          <w:szCs w:val="22"/>
+        </w:rPr>
+        <w:t>JMS</w:t>
+      </w:r>
+      <w:r>
+        <w:rPr>
+          <w:rFonts w:eastAsia="Batang"/>
+          <w:sz w:val="22"/>
+          <w:szCs w:val="22"/>
+        </w:rPr>
+        <w:t>, Web-</w:t>
+      </w:r>
+      <w:r>
+        <w:rPr>
+          <w:rFonts w:eastAsia="Batang"/>
+          <w:sz w:val="22"/>
+          <w:szCs w:val="22"/>
+        </w:rPr>
+        <w:t>services</w:t>
+      </w:r>
+      <w:r>
+        <w:rPr>
+          <w:rFonts w:eastAsia="Batang"/>
+          <w:sz w:val="22"/>
+          <w:szCs w:val="22"/>
+        </w:rPr>
+        <w:t xml:space="preserve"> (Apache CXF)</w:t>
+      </w:r>
+      <w:r>
+        <w:rPr>
+          <w:rFonts w:eastAsia="Batang"/>
+          <w:sz w:val="22"/>
+          <w:szCs w:val="22"/>
+        </w:rPr>
+        <w:t xml:space="preserve">, </w:t>
+      </w:r>
+      <w:r>
+        <w:rPr>
+          <w:rFonts w:eastAsia="Batang"/>
+          <w:sz w:val="22"/>
+          <w:szCs w:val="22"/>
+        </w:rPr>
+        <w:t xml:space="preserve">Oracle </w:t>
+      </w:r>
+      <w:r>
+        <w:rPr>
+          <w:rFonts w:eastAsia="Batang"/>
+          <w:sz w:val="22"/>
+          <w:szCs w:val="22"/>
+        </w:rPr>
+        <w:t xml:space="preserve">   </w:t>
+      </w:r>
+      <w:r>
+        <w:rPr>
+          <w:rFonts w:eastAsia="Batang"/>
+          <w:sz w:val="22"/>
+          <w:szCs w:val="22"/>
+        </w:rPr>
+        <w:t>Weblogic</w:t>
+      </w:r>
+      <w:r>
+        <w:rPr>
+          <w:rFonts w:eastAsia="Batang"/>
+          <w:sz w:val="22"/>
+          <w:szCs w:val="22"/>
+        </w:rPr>
+        <w:t>,</w:t>
+      </w:r>
+      <w:r>
+        <w:rPr>
+          <w:rFonts w:eastAsia="Batang"/>
+          <w:sz w:val="22"/>
+          <w:szCs w:val="22"/>
+        </w:rPr>
+        <w:t xml:space="preserve"> Log4j,</w:t>
+      </w:r>
+      <w:r>
+        <w:rPr>
+          <w:rFonts w:eastAsia="Batang"/>
+          <w:sz w:val="22"/>
+          <w:szCs w:val="22"/>
+        </w:rPr>
+        <w:t xml:space="preserve"> </w:t>
+      </w:r>
+      <w:r>
+        <w:rPr>
+          <w:rFonts w:eastAsia="Batang"/>
+          <w:sz w:val="22"/>
+          <w:szCs w:val="22"/>
+        </w:rPr>
+        <w:t>Bamboo, Apache Camel, SVN, Oracle 10g, SQL</w:t>
+      </w:r>
+      <w:r>
+        <w:rPr>
+          <w:rFonts w:eastAsia="Batang"/>
+          <w:sz w:val="22"/>
+          <w:szCs w:val="22"/>
+        </w:rPr>
+        <w:t>.</w:t>
+      </w:r>
+    </w:p>
+    <w:p>
+      <w:pPr>
+        <w:spacing w:line="276" w:lineRule="auto"/>
+        <w:jc w:val="both"/>
+        <w:rPr>
+          <w:rFonts w:eastAsia="Batang"/>
+          <w:sz w:val="22"/>
+          <w:szCs w:val="22"/>
+        </w:rPr>
+      </w:pPr>
+      <w:r>
+        <w:rPr>
+          <w:rFonts w:eastAsia="Batang"/>
+          <w:b/>
+          <w:sz w:val="22"/>
+          <w:szCs w:val="22"/>
+        </w:rPr>
+        <w:t>Description</w:t>
+      </w:r>
+      <w:r>
+        <w:rPr>
+          <w:rFonts w:eastAsia="Batang"/>
+          <w:sz w:val="22"/>
+          <w:szCs w:val="22"/>
+        </w:rPr>
+        <w:tab/>
+        <w:t xml:space="preserve">: </w:t>
+      </w:r>
+      <w:r>
+        <w:rPr>
+          <w:rFonts w:eastAsia="Batang"/>
+          <w:sz w:val="22"/>
+          <w:szCs w:val="22"/>
+        </w:rPr>
+        <w:t>Issue cards, m</w:t>
+      </w:r>
+      <w:r>
+        <w:rPr>
+          <w:rFonts w:eastAsia="Batang"/>
+          <w:sz w:val="22"/>
+          <w:szCs w:val="22"/>
+        </w:rPr>
+        <w:t>ake</w:t>
+      </w:r>
+      <w:r>
+        <w:rPr>
+          <w:rFonts w:eastAsia="Batang"/>
+          <w:sz w:val="22"/>
+          <w:szCs w:val="22"/>
+        </w:rPr>
+        <w:t xml:space="preserve"> card</w:t>
+      </w:r>
+      <w:r>
+        <w:rPr>
+          <w:rFonts w:eastAsia="Batang"/>
+          <w:sz w:val="22"/>
+          <w:szCs w:val="22"/>
+        </w:rPr>
+        <w:t xml:space="preserve"> payments happen around the clock, around the world</w:t>
+      </w:r>
+    </w:p>
+    <w:p>
+      <w:pPr>
+        <w:spacing w:line="276" w:lineRule="auto"/>
         <w:contextualSpacing/>
         <w:jc w:val="both"/>
         <w:rPr>
@@ -2504,7 +2925,39 @@
           <w:szCs w:val="22"/>
         </w:rPr>
         <w:tab/>
-        <w:t>: February, 2016 to Present</w:t>
+        <w:t xml:space="preserve">: </w:t>
+      </w:r>
+      <w:r>
+        <w:rPr>
+          <w:rFonts w:eastAsia="Batang"/>
+          <w:sz w:val="22"/>
+          <w:szCs w:val="22"/>
+        </w:rPr>
+        <w:t>Jan</w:t>
+      </w:r>
+      <w:r>
+        <w:rPr>
+          <w:rFonts w:eastAsia="Batang"/>
+          <w:sz w:val="22"/>
+          <w:szCs w:val="22"/>
+        </w:rPr>
+        <w:t xml:space="preserve">, 2016 to </w:t>
+      </w:r>
+      <w:r>
+        <w:rPr>
+          <w:rFonts w:eastAsia="Batang"/>
+          <w:sz w:val="22"/>
+          <w:szCs w:val="22"/>
+        </w:rPr>
+        <w:t>Jan</w:t>
+      </w:r>
+      <w:r>
+        <w:rPr>
+          <w:rFonts w:eastAsia="Batang"/>
+          <w:sz w:val="22"/>
+          <w:szCs w:val="22"/>
+        </w:rPr>
+        <w:t>, 2018</w:t>
       </w:r>
     </w:p>
     <w:p>
@@ -2714,7 +3167,31 @@
           <w:sz w:val="22"/>
           <w:szCs w:val="22"/>
         </w:rPr>
-        <w:t>: Oct, 2015 to Feb, 2016</w:t>
+        <w:t xml:space="preserve">: Oct, 2015 to </w:t>
+      </w:r>
+      <w:r>
+        <w:rPr>
+          <w:rFonts w:eastAsia="Batang"/>
+          <w:sz w:val="22"/>
+          <w:szCs w:val="22"/>
+        </w:rPr>
+        <w:t>Dec</w:t>
+      </w:r>
+      <w:r>
+        <w:rPr>
+          <w:rFonts w:eastAsia="Batang"/>
+          <w:sz w:val="22"/>
+          <w:szCs w:val="22"/>
+        </w:rPr>
+        <w:t>, 201</w:t>
+      </w:r>
+      <w:r>
+        <w:rPr>
+          <w:rFonts w:eastAsia="Batang"/>
+          <w:sz w:val="22"/>
+          <w:szCs w:val="22"/>
+        </w:rPr>
+        <w:t>5</w:t>
       </w:r>
     </w:p>
     <w:p>
@@ -2755,6 +3232,20 @@
           <w:sz w:val="22"/>
           <w:szCs w:val="22"/>
         </w:rPr>
+        <w:t>s</w:t>
+      </w:r>
+      <w:r>
+        <w:rPr>
+          <w:sz w:val="22"/>
+          <w:szCs w:val="22"/>
+        </w:rPr>
+        <w:t xml:space="preserve">pring, Hibernate, </w:t>
+      </w:r>
+      <w:r>
+        <w:rPr>
+          <w:sz w:val="22"/>
+          <w:szCs w:val="22"/>
+        </w:rPr>
         <w:t>JBoss Seam, Ant, Shell Scripting, SVN</w:t>
       </w:r>
       <w:r>
@@ -2764,8 +3255,6 @@
         </w:rPr>
         <w:t>, Mockito</w:t>
       </w:r>
-      <w:bookmarkStart w:id="0" w:name="_GoBack"/>
-      <w:bookmarkEnd w:id="0"/>
       <w:r>
         <w:rPr>
           <w:sz w:val="22"/>
@@ -2993,7 +3482,21 @@
           <w:sz w:val="22"/>
           <w:szCs w:val="22"/>
         </w:rPr>
-        <w:t>Core Java, Servlets, JSP, Tomcat 7.0, JPA, JSF.</w:t>
+        <w:t xml:space="preserve">Core Java, Servlets, </w:t>
+      </w:r>
+      <w:r>
+        <w:rPr>
+          <w:sz w:val="22"/>
+          <w:szCs w:val="22"/>
+        </w:rPr>
+        <w:t>spring, JPA (Hibernate), JSP, Tomcat 7.0</w:t>
+      </w:r>
+      <w:r>
+        <w:rPr>
+          <w:sz w:val="22"/>
+          <w:szCs w:val="22"/>
+        </w:rPr>
+        <w:t>, JSF.</w:t>
       </w:r>
     </w:p>
     <w:p>
@@ -3266,6 +3769,7 @@
           <w:sz w:val="22"/>
           <w:szCs w:val="22"/>
         </w:rPr>
+        <w:lastRenderedPageBreak/>
         <w:drawing>
           <wp:inline distT="0" distB="0" distL="0" distR="0">
             <wp:extent cx="5886450" cy="76646"/>
@@ -3323,12 +3827,7 @@
           <w:szCs w:val="22"/>
         </w:rPr>
       </w:pPr>
-    </w:p>
-    <w:p>
-      <w:pPr>
-        <w:spacing w:line="360" w:lineRule="auto"/>
-        <w:contextualSpacing/>
-        <w:jc w:val="both"/>
+      <w:r>
         <w:rPr>
           <w:rFonts w:ascii="Calibri" w:eastAsia="Batang" w:hAnsi="Calibri"/>
           <w:b/>
@@ -3336,58 +3835,6 @@
           <w:sz w:val="22"/>
           <w:szCs w:val="22"/>
         </w:rPr>
-      </w:pPr>
-    </w:p>
-    <w:p>
-      <w:pPr>
-        <w:spacing w:line="360" w:lineRule="auto"/>
-        <w:contextualSpacing/>
-        <w:jc w:val="both"/>
-        <w:rPr>
-          <w:rFonts w:ascii="Calibri" w:eastAsia="Batang" w:hAnsi="Calibri"/>
-          <w:b/>
-          <w:bCs/>
-          <w:sz w:val="22"/>
-          <w:szCs w:val="22"/>
-        </w:rPr>
-      </w:pPr>
-    </w:p>
-    <w:p>
-      <w:pPr>
-        <w:spacing w:line="360" w:lineRule="auto"/>
-        <w:contextualSpacing/>
-        <w:jc w:val="both"/>
-        <w:rPr>
-          <w:rFonts w:ascii="Calibri" w:eastAsia="Batang" w:hAnsi="Calibri"/>
-          <w:b/>
-          <w:bCs/>
-          <w:sz w:val="22"/>
-          <w:szCs w:val="22"/>
-        </w:rPr>
-      </w:pPr>
-    </w:p>
-    <w:p>
-      <w:pPr>
-        <w:spacing w:line="360" w:lineRule="auto"/>
-        <w:contextualSpacing/>
-        <w:jc w:val="both"/>
-        <w:rPr>
-          <w:rFonts w:ascii="Calibri" w:eastAsia="Batang" w:hAnsi="Calibri"/>
-          <w:b/>
-          <w:bCs/>
-          <w:sz w:val="22"/>
-          <w:szCs w:val="22"/>
-        </w:rPr>
-      </w:pPr>
-      <w:r>
-        <w:rPr>
-          <w:rFonts w:ascii="Calibri" w:eastAsia="Batang" w:hAnsi="Calibri"/>
-          <w:b/>
-          <w:bCs/>
-          <w:sz w:val="22"/>
-          <w:szCs w:val="22"/>
-        </w:rPr>
-        <w:lastRenderedPageBreak/>
         <w:t>P</w:t>
       </w:r>
       <w:r>
@@ -4222,7 +4669,7 @@
         <w:noProof/>
         <w:sz w:val="22"/>
       </w:rPr>
-      <w:t>2</w:t>
+      <w:t>1</w:t>
     </w:r>
     <w:r>
       <w:rPr>

</xml_diff>